<commit_message>
ThienNQ/usecase.docx: Remove comment :3
</commit_message>
<xml_diff>
--- a/Temp/ThienNQ/usecase.docx
+++ b/Temp/ThienNQ/usecase.docx
@@ -2,13 +2,9 @@
 <file path=word/document.xml><?xml version="1.0" encoding="utf-8"?>
 <w:document xmlns:wpc="http://schemas.microsoft.com/office/word/2010/wordprocessingCanvas" xmlns:mc="http://schemas.openxmlformats.org/markup-compatibility/2006" xmlns:o="urn:schemas-microsoft-com:office:office" xmlns:r="http://schemas.openxmlformats.org/officeDocument/2006/relationships" xmlns:m="http://schemas.openxmlformats.org/officeDocument/2006/math" xmlns:v="urn:schemas-microsoft-com:vml" xmlns:wp14="http://schemas.microsoft.com/office/word/2010/wordprocessingDrawing" xmlns:wp="http://schemas.openxmlformats.org/drawingml/2006/wordprocessingDrawing" xmlns:w10="urn:schemas-microsoft-com:office:word" xmlns:w="http://schemas.openxmlformats.org/wordprocessingml/2006/main" xmlns:w14="http://schemas.microsoft.com/office/word/2010/wordml" xmlns:w15="http://schemas.microsoft.com/office/word/2012/wordml" xmlns:wpg="http://schemas.microsoft.com/office/word/2010/wordprocessingGroup" xmlns:wpi="http://schemas.microsoft.com/office/word/2010/wordprocessingInk" xmlns:wne="http://schemas.microsoft.com/office/word/2006/wordml" xmlns:wps="http://schemas.microsoft.com/office/word/2010/wordprocessingShape" mc:Ignorable="w14 w15 wp14">
   <w:body>
+    <w:bookmarkStart w:id="0" w:name="_GoBack"/>
+    <w:bookmarkEnd w:id="0"/>
     <w:p>
-      <w:r>
-        <w:rPr>
-          <w:rStyle w:val="CommentReference"/>
-        </w:rPr>
-        <w:commentReference w:id="0"/>
-      </w:r>
       <w:r>
         <w:object w:dxaOrig="10590" w:dyaOrig="4770" w14:anchorId="7A6F1346">
           <v:shapetype id="_x0000_t75" coordsize="21600,21600" o:spt="75" o:preferrelative="t" path="m@4@5l@4@11@9@11@9@5xe" filled="f" stroked="f">
@@ -30,20 +26,20 @@
             <v:path o:extrusionok="f" gradientshapeok="t" o:connecttype="rect"/>
             <o:lock v:ext="edit" aspectratio="t"/>
           </v:shapetype>
-          <v:shape id="_x0000_i1025" type="#_x0000_t75" style="width:450.8pt;height:203.1pt" o:ole="">
-            <v:imagedata r:id="rId8" o:title=""/>
+          <v:shape id="_x0000_i1025" type="#_x0000_t75" style="width:450.75pt;height:203.25pt" o:ole="">
+            <v:imagedata r:id="rId6" o:title=""/>
           </v:shape>
-          <o:OLEObject Type="Embed" ProgID="Visio.Drawing.15" ShapeID="_x0000_i1025" DrawAspect="Content" ObjectID="_1483430520" r:id="rId9"/>
+          <o:OLEObject Type="Embed" ProgID="Visio.Drawing.15" ShapeID="_x0000_i1025" DrawAspect="Content" ObjectID="_1483650081" r:id="rId7"/>
         </w:object>
       </w:r>
     </w:p>
     <w:p>
       <w:r>
         <w:object w:dxaOrig="10590" w:dyaOrig="4770" w14:anchorId="3AB9B8C5">
-          <v:shape id="_x0000_i1026" type="#_x0000_t75" style="width:450.8pt;height:203.1pt" o:ole="">
-            <v:imagedata r:id="rId10" o:title=""/>
+          <v:shape id="_x0000_i1026" type="#_x0000_t75" style="width:450.75pt;height:203.25pt" o:ole="">
+            <v:imagedata r:id="rId8" o:title=""/>
           </v:shape>
-          <o:OLEObject Type="Embed" ProgID="Visio.Drawing.15" ShapeID="_x0000_i1026" DrawAspect="Content" ObjectID="_1483430521" r:id="rId11"/>
+          <o:OLEObject Type="Embed" ProgID="Visio.Drawing.15" ShapeID="_x0000_i1026" DrawAspect="Content" ObjectID="_1483650082" r:id="rId9"/>
         </w:object>
       </w:r>
     </w:p>
@@ -189,12 +185,6 @@
               </w:rPr>
               <w:t>2.0</w:t>
             </w:r>
-            <w:r>
-              <w:rPr>
-                <w:rStyle w:val="CommentReference"/>
-              </w:rPr>
-              <w:commentReference w:id="1"/>
-            </w:r>
           </w:p>
         </w:tc>
       </w:tr>
@@ -1433,7 +1423,16 @@
                       <w:sz w:val="24"/>
                       <w:szCs w:val="24"/>
                     </w:rPr>
-                    <w:t>, success message “Đã tạo mới đường đi thành công” is shown.</w:t>
+                    <w:t xml:space="preserve">, success message “Đã tạo mới đường đi </w:t>
+                  </w:r>
+                  <w:r>
+                    <w:rPr>
+                      <w:rFonts w:asciiTheme="majorHAnsi" w:hAnsiTheme="majorHAnsi"/>
+                      <w:sz w:val="24"/>
+                      <w:szCs w:val="24"/>
+                    </w:rPr>
+                    <w:lastRenderedPageBreak/>
+                    <w:t>thành công” is shown.</w:t>
                   </w:r>
                   <w:r>
                     <w:rPr>
@@ -2365,6 +2364,7 @@
                       <w:sz w:val="24"/>
                       <w:szCs w:val="24"/>
                     </w:rPr>
+                    <w:lastRenderedPageBreak/>
                     <w:t>“</w:t>
                   </w:r>
                   <w:r>
@@ -2403,6 +2403,7 @@
                       <w:sz w:val="24"/>
                       <w:szCs w:val="24"/>
                     </w:rPr>
+                    <w:lastRenderedPageBreak/>
                     <w:t>Error message “</w:t>
                   </w:r>
                   <w:r>
@@ -2460,6 +2461,7 @@
                       <w:sz w:val="24"/>
                       <w:szCs w:val="24"/>
                     </w:rPr>
+                    <w:lastRenderedPageBreak/>
                     <w:t>10</w:t>
                   </w:r>
                 </w:p>
@@ -2789,8 +2791,6 @@
                 <w:highlight w:val="yellow"/>
               </w:rPr>
             </w:pPr>
-            <w:bookmarkStart w:id="2" w:name="_GoBack"/>
-            <w:bookmarkEnd w:id="2"/>
             <w:r>
               <w:rPr>
                 <w:rFonts w:asciiTheme="majorHAnsi" w:hAnsiTheme="majorHAnsi"/>
@@ -2879,10 +2879,10 @@
     <w:p>
       <w:r>
         <w:object w:dxaOrig="10590" w:dyaOrig="4770" w14:anchorId="75473ACB">
-          <v:shape id="_x0000_i1027" type="#_x0000_t75" style="width:450.8pt;height:203.1pt" o:ole="">
-            <v:imagedata r:id="rId12" o:title=""/>
+          <v:shape id="_x0000_i1027" type="#_x0000_t75" style="width:450.75pt;height:203.25pt" o:ole="">
+            <v:imagedata r:id="rId10" o:title=""/>
           </v:shape>
-          <o:OLEObject Type="Embed" ProgID="Visio.Drawing.15" ShapeID="_x0000_i1027" DrawAspect="Content" ObjectID="_1483430522" r:id="rId13"/>
+          <o:OLEObject Type="Embed" ProgID="Visio.Drawing.15" ShapeID="_x0000_i1027" DrawAspect="Content" ObjectID="_1483650083" r:id="rId11"/>
         </w:object>
       </w:r>
     </w:p>
@@ -2948,6 +2948,7 @@
                 <w:sz w:val="24"/>
                 <w:szCs w:val="24"/>
               </w:rPr>
+              <w:lastRenderedPageBreak/>
               <w:t>Use Case No.</w:t>
             </w:r>
           </w:p>
@@ -3018,12 +3019,6 @@
                 <w:szCs w:val="24"/>
               </w:rPr>
               <w:t>2.0</w:t>
-            </w:r>
-            <w:r>
-              <w:rPr>
-                <w:rStyle w:val="CommentReference"/>
-              </w:rPr>
-              <w:commentReference w:id="3"/>
             </w:r>
           </w:p>
         </w:tc>
@@ -3901,6 +3896,7 @@
                       <w:sz w:val="24"/>
                       <w:szCs w:val="24"/>
                     </w:rPr>
+                    <w:lastRenderedPageBreak/>
                     <w:t>Hàng dễ vỡ: checkbox, not required</w:t>
                   </w:r>
                 </w:p>
@@ -4021,6 +4017,7 @@
                       <w:sz w:val="24"/>
                       <w:szCs w:val="24"/>
                     </w:rPr>
+                    <w:lastRenderedPageBreak/>
                     <w:t>2</w:t>
                   </w:r>
                 </w:p>
@@ -4225,7 +4222,6 @@
                 <w:szCs w:val="24"/>
               </w:rPr>
             </w:pPr>
-            <w:commentRangeStart w:id="4"/>
             <w:r>
               <w:rPr>
                 <w:rFonts w:asciiTheme="majorHAnsi" w:hAnsiTheme="majorHAnsi"/>
@@ -4236,7 +4232,6 @@
               <w:t xml:space="preserve">Alternative Scenario: </w:t>
             </w:r>
           </w:p>
-          <w:commentRangeEnd w:id="4"/>
           <w:p>
             <w:pPr>
               <w:pStyle w:val="ListParagraph"/>
@@ -4257,12 +4252,6 @@
                 <w:szCs w:val="24"/>
               </w:rPr>
               <w:t>N/A</w:t>
-            </w:r>
-            <w:r>
-              <w:rPr>
-                <w:rStyle w:val="CommentReference"/>
-              </w:rPr>
-              <w:commentReference w:id="4"/>
             </w:r>
           </w:p>
           <w:p>
@@ -4766,6 +4755,7 @@
                       <w:sz w:val="24"/>
                       <w:szCs w:val="24"/>
                     </w:rPr>
+                    <w:lastRenderedPageBreak/>
                     <w:t>6</w:t>
                   </w:r>
                 </w:p>
@@ -5501,10 +5491,10 @@
     <w:p>
       <w:r>
         <w:object w:dxaOrig="10590" w:dyaOrig="4770" w14:anchorId="6A55ED8B">
-          <v:shape id="_x0000_i1028" type="#_x0000_t75" style="width:453.5pt;height:204.7pt" o:ole="">
-            <v:imagedata r:id="rId14" o:title=""/>
+          <v:shape id="_x0000_i1028" type="#_x0000_t75" style="width:453pt;height:204.75pt" o:ole="">
+            <v:imagedata r:id="rId12" o:title=""/>
           </v:shape>
-          <o:OLEObject Type="Embed" ProgID="Visio.Drawing.15" ShapeID="_x0000_i1028" DrawAspect="Content" ObjectID="_1483430523" r:id="rId15"/>
+          <o:OLEObject Type="Embed" ProgID="Visio.Drawing.15" ShapeID="_x0000_i1028" DrawAspect="Content" ObjectID="_1483650084" r:id="rId13"/>
         </w:object>
       </w:r>
     </w:p>
@@ -6117,6 +6107,7 @@
                 <w:sz w:val="24"/>
                 <w:szCs w:val="24"/>
               </w:rPr>
+              <w:lastRenderedPageBreak/>
               <w:t>Success:</w:t>
             </w:r>
             <w:r>
@@ -7081,6 +7072,7 @@
                 <w:sz w:val="24"/>
                 <w:szCs w:val="24"/>
               </w:rPr>
+              <w:lastRenderedPageBreak/>
               <w:t>Business Rules:</w:t>
             </w:r>
           </w:p>
@@ -7247,27 +7239,21 @@
     <w:p/>
     <w:p>
       <w:r>
-        <w:rPr>
-          <w:rStyle w:val="CommentReference"/>
-        </w:rPr>
-        <w:commentReference w:id="5"/>
-      </w:r>
-      <w:r>
         <w:object w:dxaOrig="10590" w:dyaOrig="4770" w14:anchorId="257DE92F">
-          <v:shape id="_x0000_i1029" type="#_x0000_t75" style="width:457.25pt;height:203.1pt" o:ole="">
-            <v:imagedata r:id="rId16" o:title=""/>
+          <v:shape id="_x0000_i1029" type="#_x0000_t75" style="width:457.5pt;height:203.25pt" o:ole="">
+            <v:imagedata r:id="rId14" o:title=""/>
           </v:shape>
-          <o:OLEObject Type="Embed" ProgID="Visio.Drawing.15" ShapeID="_x0000_i1029" DrawAspect="Content" ObjectID="_1483430524" r:id="rId17"/>
+          <o:OLEObject Type="Embed" ProgID="Visio.Drawing.15" ShapeID="_x0000_i1029" DrawAspect="Content" ObjectID="_1483650085" r:id="rId15"/>
         </w:object>
       </w:r>
     </w:p>
     <w:p>
       <w:r>
         <w:object w:dxaOrig="10590" w:dyaOrig="4771" w14:anchorId="5DE23890">
-          <v:shape id="_x0000_i1030" type="#_x0000_t75" style="width:448.1pt;height:202.05pt" o:ole="">
-            <v:imagedata r:id="rId18" o:title=""/>
+          <v:shape id="_x0000_i1030" type="#_x0000_t75" style="width:447.75pt;height:201.75pt" o:ole="">
+            <v:imagedata r:id="rId16" o:title=""/>
           </v:shape>
-          <o:OLEObject Type="Embed" ProgID="Visio.Drawing.15" ShapeID="_x0000_i1030" DrawAspect="Content" ObjectID="_1483430525" r:id="rId19"/>
+          <o:OLEObject Type="Embed" ProgID="Visio.Drawing.15" ShapeID="_x0000_i1030" DrawAspect="Content" ObjectID="_1483650086" r:id="rId17"/>
         </w:object>
       </w:r>
     </w:p>
@@ -7333,6 +7319,7 @@
                 <w:sz w:val="24"/>
                 <w:szCs w:val="24"/>
               </w:rPr>
+              <w:lastRenderedPageBreak/>
               <w:t>Use Case No.</w:t>
             </w:r>
           </w:p>
@@ -8460,7 +8447,16 @@
                       <w:sz w:val="24"/>
                       <w:szCs w:val="24"/>
                     </w:rPr>
-                    <w:t>Offer is sent to the goods owner truck driver wants to make a deal with. Success message “Đề nghị đã được gửi thành công” is shown.</w:t>
+                    <w:t xml:space="preserve">Offer is sent to the goods owner truck driver wants to make a deal with. Success message </w:t>
+                  </w:r>
+                  <w:r>
+                    <w:rPr>
+                      <w:rFonts w:asciiTheme="majorHAnsi" w:hAnsiTheme="majorHAnsi"/>
+                      <w:sz w:val="24"/>
+                      <w:szCs w:val="24"/>
+                    </w:rPr>
+                    <w:lastRenderedPageBreak/>
+                    <w:t>“Đề nghị đã được gửi thành công” is shown.</w:t>
                   </w:r>
                   <w:r>
                     <w:rPr>
@@ -9141,10 +9137,10 @@
     <w:p>
       <w:r>
         <w:object w:dxaOrig="10590" w:dyaOrig="4770" w14:anchorId="52CC0845">
-          <v:shape id="_x0000_i1031" type="#_x0000_t75" style="width:448.1pt;height:202.05pt" o:ole="">
-            <v:imagedata r:id="rId20" o:title=""/>
+          <v:shape id="_x0000_i1031" type="#_x0000_t75" style="width:447.75pt;height:201.75pt" o:ole="">
+            <v:imagedata r:id="rId18" o:title=""/>
           </v:shape>
-          <o:OLEObject Type="Embed" ProgID="Visio.Drawing.15" ShapeID="_x0000_i1031" DrawAspect="Content" ObjectID="_1483430526" r:id="rId21"/>
+          <o:OLEObject Type="Embed" ProgID="Visio.Drawing.15" ShapeID="_x0000_i1031" DrawAspect="Content" ObjectID="_1483650087" r:id="rId19"/>
         </w:object>
       </w:r>
     </w:p>
@@ -9933,6 +9929,7 @@
                 <w:sz w:val="24"/>
                 <w:szCs w:val="24"/>
               </w:rPr>
+              <w:lastRenderedPageBreak/>
               <w:t>Fail:</w:t>
             </w:r>
             <w:r>
@@ -10973,10 +10970,10 @@
     <w:p>
       <w:r>
         <w:object w:dxaOrig="10590" w:dyaOrig="4771" w14:anchorId="006A096E">
-          <v:shape id="_x0000_i1032" type="#_x0000_t75" style="width:466.95pt;height:210.65pt" o:ole="">
-            <v:imagedata r:id="rId22" o:title=""/>
+          <v:shape id="_x0000_i1032" type="#_x0000_t75" style="width:467.25pt;height:210.75pt" o:ole="">
+            <v:imagedata r:id="rId20" o:title=""/>
           </v:shape>
-          <o:OLEObject Type="Embed" ProgID="Visio.Drawing.15" ShapeID="_x0000_i1032" DrawAspect="Content" ObjectID="_1483430527" r:id="rId23"/>
+          <o:OLEObject Type="Embed" ProgID="Visio.Drawing.15" ShapeID="_x0000_i1032" DrawAspect="Content" ObjectID="_1483650088" r:id="rId21"/>
         </w:object>
       </w:r>
     </w:p>
@@ -11603,6 +11600,7 @@
                 <w:sz w:val="24"/>
                 <w:szCs w:val="24"/>
               </w:rPr>
+              <w:lastRenderedPageBreak/>
               <w:t>User logs in as truck driver.</w:t>
             </w:r>
           </w:p>
@@ -12510,6 +12508,7 @@
                 <w:sz w:val="24"/>
                 <w:szCs w:val="24"/>
               </w:rPr>
+              <w:lastRenderedPageBreak/>
               <w:t>Business Rules:</w:t>
             </w:r>
           </w:p>
@@ -12742,10 +12741,10 @@
     <w:p>
       <w:r>
         <w:object w:dxaOrig="10590" w:dyaOrig="4771" w14:anchorId="3D8836A1">
-          <v:shape id="_x0000_i1033" type="#_x0000_t75" style="width:452.4pt;height:204.2pt" o:ole="">
-            <v:imagedata r:id="rId24" o:title=""/>
+          <v:shape id="_x0000_i1033" type="#_x0000_t75" style="width:452.25pt;height:204pt" o:ole="">
+            <v:imagedata r:id="rId22" o:title=""/>
           </v:shape>
-          <o:OLEObject Type="Embed" ProgID="Visio.Drawing.15" ShapeID="_x0000_i1033" DrawAspect="Content" ObjectID="_1483430528" r:id="rId25"/>
+          <o:OLEObject Type="Embed" ProgID="Visio.Drawing.15" ShapeID="_x0000_i1033" DrawAspect="Content" ObjectID="_1483650089" r:id="rId23"/>
         </w:object>
       </w:r>
     </w:p>
@@ -13192,6 +13191,7 @@
                 <w:sz w:val="24"/>
                 <w:szCs w:val="24"/>
               </w:rPr>
+              <w:lastRenderedPageBreak/>
               <w:t xml:space="preserve">Truck driver </w:t>
             </w:r>
             <w:r>
@@ -14166,6 +14166,7 @@
                       <w:sz w:val="24"/>
                       <w:szCs w:val="24"/>
                     </w:rPr>
+                    <w:lastRenderedPageBreak/>
                     <w:t>1</w:t>
                   </w:r>
                 </w:p>
@@ -14501,10 +14502,10 @@
     <w:p>
       <w:r>
         <w:object w:dxaOrig="10590" w:dyaOrig="4771" w14:anchorId="5749867F">
-          <v:shape id="_x0000_i1034" type="#_x0000_t75" style="width:452.4pt;height:204.2pt" o:ole="">
-            <v:imagedata r:id="rId26" o:title=""/>
+          <v:shape id="_x0000_i1034" type="#_x0000_t75" style="width:452.25pt;height:204pt" o:ole="">
+            <v:imagedata r:id="rId24" o:title=""/>
           </v:shape>
-          <o:OLEObject Type="Embed" ProgID="Visio.Drawing.15" ShapeID="_x0000_i1034" DrawAspect="Content" ObjectID="_1483430529" r:id="rId27"/>
+          <o:OLEObject Type="Embed" ProgID="Visio.Drawing.15" ShapeID="_x0000_i1034" DrawAspect="Content" ObjectID="_1483650090" r:id="rId25"/>
         </w:object>
       </w:r>
     </w:p>
@@ -14766,6 +14767,7 @@
                 <w:sz w:val="24"/>
                 <w:szCs w:val="24"/>
               </w:rPr>
+              <w:lastRenderedPageBreak/>
               <w:t>Date</w:t>
             </w:r>
           </w:p>
@@ -15557,6 +15559,7 @@
                       <w:sz w:val="24"/>
                       <w:szCs w:val="24"/>
                     </w:rPr>
+                    <w:lastRenderedPageBreak/>
                     <w:t>Step</w:t>
                   </w:r>
                 </w:p>
@@ -16113,101 +16116,6 @@
     </w:sectPr>
   </w:body>
 </w:document>
-</file>
-
-<file path=word/comments.xml><?xml version="1.0" encoding="utf-8"?>
-<w:comments xmlns:wpc="http://schemas.microsoft.com/office/word/2010/wordprocessingCanvas" xmlns:mc="http://schemas.openxmlformats.org/markup-compatibility/2006" xmlns:o="urn:schemas-microsoft-com:office:office" xmlns:r="http://schemas.openxmlformats.org/officeDocument/2006/relationships" xmlns:m="http://schemas.openxmlformats.org/officeDocument/2006/math" xmlns:v="urn:schemas-microsoft-com:vml" xmlns:wp14="http://schemas.microsoft.com/office/word/2010/wordprocessingDrawing" xmlns:wp="http://schemas.openxmlformats.org/drawingml/2006/wordprocessingDrawing" xmlns:w10="urn:schemas-microsoft-com:office:word" xmlns:w="http://schemas.openxmlformats.org/wordprocessingml/2006/main" xmlns:w14="http://schemas.microsoft.com/office/word/2010/wordml" xmlns:w15="http://schemas.microsoft.com/office/word/2012/wordml" xmlns:wpg="http://schemas.microsoft.com/office/word/2010/wordprocessingGroup" xmlns:wpi="http://schemas.microsoft.com/office/word/2010/wordprocessingInk" xmlns:wne="http://schemas.microsoft.com/office/word/2006/wordml" xmlns:wps="http://schemas.microsoft.com/office/word/2010/wordprocessingShape" mc:Ignorable="w14 w15 wp14">
-  <w:comment w:id="0" w:author="Huy Bùi" w:date="2015-01-19T15:07:00Z" w:initials="HB">
-    <w:p>
-      <w:pPr>
-        <w:pStyle w:val="CommentText"/>
-      </w:pPr>
-      <w:r>
-        <w:rPr>
-          <w:rStyle w:val="CommentReference"/>
-        </w:rPr>
-        <w:annotationRef/>
-      </w:r>
-      <w:r>
-        <w:t>Generalize, vẽ hình cho từng case</w:t>
-      </w:r>
-    </w:p>
-  </w:comment>
-  <w:comment w:id="1" w:author="Huy Bùi" w:date="2015-01-19T15:08:00Z" w:initials="HB">
-    <w:p>
-      <w:pPr>
-        <w:pStyle w:val="CommentText"/>
-      </w:pPr>
-      <w:r>
-        <w:rPr>
-          <w:rStyle w:val="CommentReference"/>
-        </w:rPr>
-        <w:annotationRef/>
-      </w:r>
-      <w:r>
-        <w:t>2.0</w:t>
-      </w:r>
-    </w:p>
-  </w:comment>
-  <w:comment w:id="3" w:author="Huy Bùi" w:date="2015-01-19T15:15:00Z" w:initials="HB">
-    <w:p>
-      <w:pPr>
-        <w:pStyle w:val="CommentText"/>
-      </w:pPr>
-      <w:r>
-        <w:rPr>
-          <w:rStyle w:val="CommentReference"/>
-        </w:rPr>
-        <w:annotationRef/>
-      </w:r>
-      <w:r>
-        <w:t>2.0</w:t>
-      </w:r>
-    </w:p>
-  </w:comment>
-  <w:comment w:id="4" w:author="Huy Bùi" w:date="2015-01-19T15:15:00Z" w:initials="HB">
-    <w:p>
-      <w:pPr>
-        <w:pStyle w:val="CommentText"/>
-      </w:pPr>
-      <w:r>
-        <w:rPr>
-          <w:rStyle w:val="CommentReference"/>
-        </w:rPr>
-        <w:annotationRef/>
-      </w:r>
-      <w:r>
-        <w:t>Kiểm tra</w:t>
-      </w:r>
-    </w:p>
-  </w:comment>
-  <w:comment w:id="5" w:author="Huy Bùi" w:date="2015-01-19T15:19:00Z" w:initials="HB">
-    <w:p>
-      <w:pPr>
-        <w:pStyle w:val="CommentText"/>
-      </w:pPr>
-      <w:r>
-        <w:rPr>
-          <w:rStyle w:val="CommentReference"/>
-        </w:rPr>
-        <w:annotationRef/>
-      </w:r>
-      <w:r>
-        <w:t>Generalize</w:t>
-      </w:r>
-    </w:p>
-  </w:comment>
-</w:comments>
-</file>
-
-<file path=word/commentsExtended.xml><?xml version="1.0" encoding="utf-8"?>
-<w15:commentsEx xmlns:wpc="http://schemas.microsoft.com/office/word/2010/wordprocessingCanvas" xmlns:mc="http://schemas.openxmlformats.org/markup-compatibility/2006" xmlns:o="urn:schemas-microsoft-com:office:office" xmlns:r="http://schemas.openxmlformats.org/officeDocument/2006/relationships" xmlns:m="http://schemas.openxmlformats.org/officeDocument/2006/math" xmlns:v="urn:schemas-microsoft-com:vml" xmlns:wp14="http://schemas.microsoft.com/office/word/2010/wordprocessingDrawing" xmlns:wp="http://schemas.openxmlformats.org/drawingml/2006/wordprocessingDrawing" xmlns:w10="urn:schemas-microsoft-com:office:word" xmlns:w="http://schemas.openxmlformats.org/wordprocessingml/2006/main" xmlns:w14="http://schemas.microsoft.com/office/word/2010/wordml" xmlns:w15="http://schemas.microsoft.com/office/word/2012/wordml" xmlns:wpg="http://schemas.microsoft.com/office/word/2010/wordprocessingGroup" xmlns:wpi="http://schemas.microsoft.com/office/word/2010/wordprocessingInk" xmlns:wne="http://schemas.microsoft.com/office/word/2006/wordml" xmlns:wps="http://schemas.microsoft.com/office/word/2010/wordprocessingShape" mc:Ignorable="w14 w15 wp14">
-  <w15:commentEx w15:paraId="7683F99C" w15:done="0"/>
-  <w15:commentEx w15:paraId="2D21BA47" w15:done="0"/>
-  <w15:commentEx w15:paraId="16E1B186" w15:done="0"/>
-  <w15:commentEx w15:paraId="0E321D97" w15:done="0"/>
-  <w15:commentEx w15:paraId="1F3315EE" w15:done="0"/>
-</w15:commentsEx>
 </file>
 
 <file path=word/numbering.xml><?xml version="1.0" encoding="utf-8"?>
@@ -16793,14 +16701,6 @@
     <w:abstractNumId w:val="3"/>
   </w:num>
 </w:numbering>
-</file>
-
-<file path=word/people.xml><?xml version="1.0" encoding="utf-8"?>
-<w15:people xmlns:wpc="http://schemas.microsoft.com/office/word/2010/wordprocessingCanvas" xmlns:mc="http://schemas.openxmlformats.org/markup-compatibility/2006" xmlns:o="urn:schemas-microsoft-com:office:office" xmlns:r="http://schemas.openxmlformats.org/officeDocument/2006/relationships" xmlns:m="http://schemas.openxmlformats.org/officeDocument/2006/math" xmlns:v="urn:schemas-microsoft-com:vml" xmlns:wp14="http://schemas.microsoft.com/office/word/2010/wordprocessingDrawing" xmlns:wp="http://schemas.openxmlformats.org/drawingml/2006/wordprocessingDrawing" xmlns:w10="urn:schemas-microsoft-com:office:word" xmlns:w="http://schemas.openxmlformats.org/wordprocessingml/2006/main" xmlns:w14="http://schemas.microsoft.com/office/word/2010/wordml" xmlns:w15="http://schemas.microsoft.com/office/word/2012/wordml" xmlns:wpg="http://schemas.microsoft.com/office/word/2010/wordprocessingGroup" xmlns:wpi="http://schemas.microsoft.com/office/word/2010/wordprocessingInk" xmlns:wne="http://schemas.microsoft.com/office/word/2006/wordml" xmlns:wps="http://schemas.microsoft.com/office/word/2010/wordprocessingShape" mc:Ignorable="w14 w15 wp14">
-  <w15:person w15:author="Huy Bùi">
-    <w15:presenceInfo w15:providerId="Windows Live" w15:userId="32eaaa562d751e6e"/>
-  </w15:person>
-</w15:people>
 </file>
 
 <file path=word/styles.xml><?xml version="1.0" encoding="utf-8"?>
@@ -17651,7 +17551,7 @@
 </file>
 
 <file path=customXml/itemProps1.xml><?xml version="1.0" encoding="utf-8"?>
-<ds:datastoreItem xmlns:ds="http://schemas.openxmlformats.org/officeDocument/2006/customXml" ds:itemID="{0C4DAE40-8699-41AD-A883-A025C42D24CA}">
+<ds:datastoreItem xmlns:ds="http://schemas.openxmlformats.org/officeDocument/2006/customXml" ds:itemID="{E845995A-A87C-4155-AF2D-5CF642D210F0}">
   <ds:schemaRefs>
     <ds:schemaRef ds:uri="http://schemas.openxmlformats.org/officeDocument/2006/bibliography"/>
   </ds:schemaRefs>

</xml_diff>